<commit_message>
Added complete set of files
</commit_message>
<xml_diff>
--- a/Resume AI.230722.docx
+++ b/Resume AI.230722.docx
@@ -1176,7 +1176,23 @@
           <w:sz w:val="20"/>
           <w:szCs w:val="20"/>
         </w:rPr>
-        <w:t xml:space="preserve">After working as a top executive in various industries and markets, having integrated software solutions in all of them, Eduardo has decided to focus his efforts on the area he enjoys the most: programming and application development. Accustomed to working as part of a team, Eduardo’s coding skills, analytical prowess, time management, and attention to detail allow him to deliver optimal results in a timely manner. </w:t>
+        <w:t>After working as a top executive in various industries and markets, having integrated software solutions in all of them, Eduardo has decided to focus his efforts on the area he enjoys the most: programming and application development. Accustomed to working as part of a team, Eduardo’s coding skills, analytical pro</w:t>
+      </w:r>
+      <w:r>
+        <w:rPr>
+          <w:rFonts w:ascii="Abadi Extra Light" w:hAnsi="Abadi Extra Light"/>
+          <w:sz w:val="20"/>
+          <w:szCs w:val="20"/>
+        </w:rPr>
+        <w:t>c</w:t>
+      </w:r>
+      <w:r>
+        <w:rPr>
+          <w:rFonts w:ascii="Abadi Extra Light" w:hAnsi="Abadi Extra Light"/>
+          <w:sz w:val="20"/>
+          <w:szCs w:val="20"/>
+        </w:rPr>
+        <w:t xml:space="preserve">ess, time management, and attention to detail allow him to deliver optimal results in a timely manner. </w:t>
       </w:r>
     </w:p>
     <w:p>

</xml_diff>